<commit_message>
Update page order and cover letter
</commit_message>
<xml_diff>
--- a/src/assets/files/cover_letter_kr.docx
+++ b/src/assets/files/cover_letter_kr.docx
@@ -8,10 +8,62 @@
       <w:pPr>
         <w:pStyle w:val="0"/>
         <w:widowControl w:val="off"/>
-      </w:pPr>
+        <w:spacing w:after="160"/>
+      </w:pPr>
+      <w:r>
+        <w:drawing>
+          <wp:anchor distT="0" distB="0" distL="0" distR="0" simplePos="0" relativeHeight="2" behindDoc="0" locked="0" layoutInCell="1" allowOverlap="1">
+            <wp:simplePos x="0" y="0"/>
+            <wp:positionH relativeFrom="margin">
+              <wp:posOffset>0</wp:posOffset>
+            </wp:positionH>
+            <wp:positionV relativeFrom="paragraph">
+              <wp:posOffset>1270</wp:posOffset>
+            </wp:positionV>
+            <wp:extent cx="1209675" cy="1628013"/>
+            <wp:effectExtent l="3683" t="3683" r="3683" b="3683"/>
+            <wp:wrapNone/>
+            <wp:docPr id="3" name="그림 %d 3"/>
+            <wp:cNvGraphicFramePr/>
+            <a:graphic>
+              <a:graphicData uri="http://schemas.openxmlformats.org/drawingml/2006/picture">
+                <pic:pic>
+                  <pic:nvPicPr>
+                    <pic:cNvPr id="0" name="C:\Users\awm\AppData\Local\Temp\Hnc\BinData\EMB0000b0043a74.jpg"/>
+                    <pic:cNvPicPr/>
+                  </pic:nvPicPr>
+                  <pic:blipFill>
+                    <a:blip r:embed="rId1"/>
+                    <a:stretch>
+                      <a:fillRect/>
+                    </a:stretch>
+                  </pic:blipFill>
+                  <pic:spPr>
+                    <a:xfrm>
+                      <a:off x="0" y="0"/>
+                      <a:ext cx="1209675" cy="1628013"/>
+                    </a:xfrm>
+                    <a:prstGeom prst="rect">
+                      <a:avLst/>
+                    </a:prstGeom>
+                    <a:ln w="3175" cap="sq" cmpd="sng">
+                      <a:solidFill>
+                        <a:srgbClr val="a6a6a6"/>
+                      </a:solidFill>
+                      <a:prstDash val="solid"/>
+                      <a:miter lim="800000"/>
+                    </a:ln>
+                    <a:effectLst/>
+                  </pic:spPr>
+                </pic:pic>
+              </a:graphicData>
+            </a:graphic>
+          </wp:anchor>
+        </w:drawing>
+      </w:r>
       <w:r>
         <w:pict>
-          <v:rect id="_x1323548796" style="v-text-anchor:top;z-index:3;width:335.90pt;height:148.50pt;mso-position-vertical-relative:line;mso-position-vertical:absolute;margin-top:0.00pt;mso-position-horizontal-relative:margin;mso-position-horizontal:absolute;margin-left:115.40pt;mso-wrap-distance-left:9.00pt;mso-wrap-distance-right:9.00pt;mso-wrap-distance-top:3.60pt;mso-wrap-distance-bottom:3.60pt;mso-wrap-style:square;position:absolute;" o:hralign="left" o:allowincell="f" o:insetmode="custom" stroked="f" fillcolor="#ffffff" o:connectortype="straight">
+          <v:rect id="_x1536172675" style="v-text-anchor:top;z-index:1;width:335.90pt;height:148.50pt;mso-position-vertical-relative:line;mso-position-vertical:absolute;margin-top:0.00pt;mso-position-horizontal-relative:margin;mso-position-horizontal:absolute;margin-left:115.40pt;mso-wrap-distance-left:9.00pt;mso-wrap-distance-right:9.00pt;mso-wrap-distance-top:3.60pt;mso-wrap-distance-bottom:3.60pt;mso-wrap-style:square;position:absolute;" o:hralign="left" o:allowincell="f" o:insetmode="custom" stroked="f" fillcolor="#ffffff" o:connectortype="straight">
             <wvml:wrap type="square"/>
             <v:fill opacity="1.00" color2="#ffffff"/>
             <v:textbox inset="3mm,1mm,3mm,1mm">
@@ -108,65 +160,6 @@
           </v:rect>
         </w:pict>
       </w:r>
-      <w:r>
-        <w:drawing>
-          <wp:anchor distT="0" distB="0" distL="0" distR="0" simplePos="0" relativeHeight="5" behindDoc="0" locked="0" layoutInCell="1" allowOverlap="1">
-            <wp:simplePos x="0" y="0"/>
-            <wp:positionH relativeFrom="margin">
-              <wp:posOffset>0</wp:posOffset>
-            </wp:positionH>
-            <wp:positionV relativeFrom="paragraph">
-              <wp:posOffset>1270</wp:posOffset>
-            </wp:positionV>
-            <wp:extent cx="1209675" cy="1628013"/>
-            <wp:effectExtent l="3683" t="3683" r="3683" b="3683"/>
-            <wp:wrapNone/>
-            <wp:docPr id="1" name="그림 %d 1"/>
-            <wp:cNvGraphicFramePr/>
-            <a:graphic>
-              <a:graphicData uri="http://schemas.openxmlformats.org/drawingml/2006/picture">
-                <pic:pic>
-                  <pic:nvPicPr>
-                    <pic:cNvPr id="0" name="C:\Users\awm\AppData\Local\Temp\Hnc\BinData\EMB0000b004396d.jpg"/>
-                    <pic:cNvPicPr/>
-                  </pic:nvPicPr>
-                  <pic:blipFill>
-                    <a:blip r:embed="rId1"/>
-                    <a:stretch>
-                      <a:fillRect/>
-                    </a:stretch>
-                  </pic:blipFill>
-                  <pic:spPr>
-                    <a:xfrm>
-                      <a:off x="0" y="0"/>
-                      <a:ext cx="1209675" cy="1628013"/>
-                    </a:xfrm>
-                    <a:prstGeom prst="rect">
-                      <a:avLst/>
-                    </a:prstGeom>
-                    <a:ln w="3175" cap="sq" cmpd="sng">
-                      <a:solidFill>
-                        <a:srgbClr val="a6a6a6"/>
-                      </a:solidFill>
-                      <a:prstDash val="solid"/>
-                      <a:miter lim="800000"/>
-                    </a:ln>
-                    <a:effectLst/>
-                  </pic:spPr>
-                </pic:pic>
-              </a:graphicData>
-            </a:graphic>
-          </wp:anchor>
-        </w:drawing>
-      </w:r>
-      <w:bookmarkStart w:id="1" w:name="_GoBack"/>
-      <w:bookmarkEnd w:id="1"/>
-    </w:p>
-    <w:p>
-      <w:pPr>
-        <w:pStyle w:val="0"/>
-        <w:widowControl w:val="off"/>
-      </w:pPr>
     </w:p>
     <w:tbl>
       <w:tblPr>
@@ -225,36 +218,7 @@
       <w:pPr>
         <w:pStyle w:val="0"/>
         <w:widowControl w:val="off"/>
-      </w:pPr>
-    </w:p>
-    <w:p>
-      <w:pPr>
-        <w:pStyle w:val="0"/>
-        <w:widowControl w:val="off"/>
-      </w:pPr>
-    </w:p>
-    <w:p>
-      <w:pPr>
-        <w:pStyle w:val="0"/>
-        <w:widowControl w:val="off"/>
-      </w:pPr>
-    </w:p>
-    <w:p>
-      <w:pPr>
-        <w:pStyle w:val="0"/>
-        <w:widowControl w:val="off"/>
-      </w:pPr>
-    </w:p>
-    <w:p>
-      <w:pPr>
-        <w:pStyle w:val="0"/>
-        <w:widowControl w:val="off"/>
-      </w:pPr>
-    </w:p>
-    <w:p>
-      <w:pPr>
-        <w:pStyle w:val="0"/>
-        <w:widowControl w:val="off"/>
+        <w:spacing w:after="160"/>
       </w:pPr>
     </w:p>
     <w:p>
@@ -278,107 +242,79 @@
       </w:pPr>
       <w:r>
         <w:rPr/>
-        <w:t>제너럴리스트란 여러 가지를 스페셜리스트 수준으로 잘하는 사람입니다. 사람들을 위한 서비스를 위해서는 기획과 디자인, 개발이 유기적으로 연계되어야하고, 제너럴리스트는 협업을 위한 가장 완벽한 인재입니다.</w:t>
-      </w:r>
-    </w:p>
-    <w:p>
-      <w:pPr>
-        <w:pStyle w:val="0"/>
-        <w:widowControl w:val="off"/>
-        <w:spacing w:after="160"/>
-      </w:pPr>
-    </w:p>
-    <w:p>
-      <w:pPr>
-        <w:pStyle w:val="0"/>
-        <w:widowControl w:val="off"/>
-        <w:spacing w:after="160"/>
-      </w:pPr>
-      <w:r>
-        <w:rPr/>
-        <w:t>직접 아이디어를 찾아 발전시키고 부족한 곳을 보완하여 만들어진 프로젝트 기획에 대한 깊은 이해도는 프로젝트의 퀄리티를 높이는 최고의 장점이었습니다. 디자인과 프로그래밍을 복수전공하며 배운 지식으로 디자인, 개발팀과 소통하여 UI/UX 설계와 개발 중점사항에 자연스레 기획이 녹아들게 만들 수 있었습니다.</w:t>
-      </w:r>
-    </w:p>
-    <w:p>
-      <w:pPr>
-        <w:pStyle w:val="0"/>
-        <w:widowControl w:val="off"/>
-        <w:spacing w:after="160"/>
-      </w:pPr>
-    </w:p>
-    <w:p>
-      <w:pPr>
-        <w:pStyle w:val="0"/>
-        <w:widowControl w:val="off"/>
-        <w:spacing w:after="160"/>
-      </w:pPr>
-      <w:r>
-        <w:rPr/>
-        <w:t>이 장점을 실현시킨 경험이 비영리단체를 위한 회계장부관리 서비스 ‘카운트탭‘입니다. 일부 비영리단체의 회계장부 신뢰성에 문제가 있다고 생각하여 기획한 공익성 프로젝트로 기획과 디자인, 개발팀을 꾸리고 직접 기획과 UI/UX 설계, 프론트엔드 개발을 맡아 진행했습니다.</w:t>
-      </w:r>
-    </w:p>
-    <w:p>
-      <w:pPr>
-        <w:pStyle w:val="0"/>
-        <w:widowControl w:val="off"/>
-        <w:spacing w:after="160"/>
-      </w:pPr>
-    </w:p>
-    <w:p>
-      <w:pPr>
-        <w:pStyle w:val="0"/>
-        <w:widowControl w:val="off"/>
-        <w:spacing w:after="160"/>
-      </w:pPr>
-      <w:r>
-        <w:rPr/>
-        <w:t>경험이 부족했던 저와 팀원들은 프로젝트를 진행하며 시행착오가 생겼고, 급격한 변화가 많을 수밖에 없었습니다.</w:t>
-      </w:r>
-    </w:p>
-    <w:p>
-      <w:pPr>
-        <w:pStyle w:val="0"/>
-        <w:widowControl w:val="off"/>
-        <w:spacing w:after="160"/>
-      </w:pPr>
-    </w:p>
-    <w:p>
-      <w:pPr>
-        <w:pStyle w:val="0"/>
-        <w:widowControl w:val="off"/>
-        <w:spacing w:after="160"/>
-      </w:pPr>
-      <w:r>
-        <w:rPr/>
-        <w:t>그럼에도 성공적인 진행이 가능했던 이유는 원활한 소통덕분이었습니다. 기획, 디자인, 개발에 대한 지식이 모두 있었기 때문에 팀원 간의 소통창구가 되어 효율적인</w:t>
-      </w:r>
-      <w:r>
-        <w:rPr>
-          <w:color w:val="ff0000"/>
-        </w:rPr>
-        <w:t xml:space="preserve"> </w:t>
-      </w:r>
-      <w:r>
-        <w:rPr/>
-        <w:t>개발과 직관적인 디자인의 최적점을 찾고, 그 안에 기획을 녹여낼 수 있었습니다.</w:t>
-      </w:r>
-    </w:p>
-    <w:p>
-      <w:pPr>
-        <w:pStyle w:val="0"/>
-        <w:widowControl w:val="off"/>
-        <w:spacing w:after="160"/>
-      </w:pPr>
-    </w:p>
-    <w:p>
-      <w:pPr>
-        <w:pStyle w:val="0"/>
-        <w:widowControl w:val="off"/>
-        <w:spacing w:after="160"/>
-      </w:pPr>
-      <w:r>
-        <w:rPr/>
-        <w:t>이 경험을 통해서 유저와 서비스를 이어주는 통로이자 프로젝트의 진행에 있어 가장 중심이 되는 직무가 프론트엔드 개발이라는 것을 알게 되었고, 제너럴리스트로서의 적성을 가장 잘 발휘할 수 직무라고 판단하였습니다.</w:t>
+        <w:t>사람을 위한 서비스를 위해서는 기획과 디자인, 개발이 유기적으로 연계되어야 하므로 때문에 제너럴리스트는 협업을 위한 가장 완벽한 인재입니다.</w:t>
+      </w:r>
+    </w:p>
+    <w:p>
+      <w:pPr>
+        <w:pStyle w:val="0"/>
+        <w:widowControl w:val="off"/>
+        <w:spacing w:after="160"/>
+      </w:pPr>
+    </w:p>
+    <w:p>
+      <w:pPr>
+        <w:pStyle w:val="0"/>
+        <w:widowControl w:val="off"/>
+        <w:spacing w:after="160"/>
+      </w:pPr>
+      <w:r>
+        <w:rPr/>
+        <w:t>디자인과 프로그래밍에 흥미를 느끼고 깊이 있게 학습한 지식과 직접 아이디어를 찾아 발전시키고 부족한 곳을 보완하여 만들어진 프로젝트 기획에 대한 깊은 이해도는 프로젝트의 질을 높였고, 디자인, 개발팀과 소통하며 UI/UX 설계와 개발 중점사항에 기획이 녹여낼 수 있었습니다.</w:t>
+      </w:r>
+    </w:p>
+    <w:p>
+      <w:pPr>
+        <w:pStyle w:val="0"/>
+        <w:widowControl w:val="off"/>
+        <w:spacing w:after="160"/>
+      </w:pPr>
+    </w:p>
+    <w:p>
+      <w:pPr>
+        <w:pStyle w:val="0"/>
+        <w:widowControl w:val="off"/>
+        <w:spacing w:after="160"/>
+      </w:pPr>
+      <w:r>
+        <w:rPr/>
+        <w:t>이를 실현한 경험이 비영리단체를 위한 회계장부관리 서비스 ‘카운트탭‘입니다. 투명한 사회를 지향하는 마음으로 기획한 공익성 프로젝트로 기획과 디자인, 개발팀을 꾸리고 직접 기획과 UI/UX 설계, 프론트엔드 개발, AWS 기반 아키텍처 설계를 맡아 진행했습니다.</w:t>
+      </w:r>
+    </w:p>
+    <w:p>
+      <w:pPr>
+        <w:pStyle w:val="0"/>
+        <w:widowControl w:val="off"/>
+        <w:spacing w:after="160"/>
+      </w:pPr>
+    </w:p>
+    <w:p>
+      <w:pPr>
+        <w:pStyle w:val="0"/>
+        <w:widowControl w:val="off"/>
+        <w:spacing w:after="160"/>
+      </w:pPr>
+      <w:r>
+        <w:rPr/>
+        <w:t>그러나 경험이 부족했기에 프로젝트를 진행하며 시행착오를 겪었고, 급격한 변화가 많았습니다.  그럼에도 기획, 디자인, 개발에 대한 지식을 바탕으로 팀 간의 소통창구가 되어 최적점을 찾을 수 있었습니다.</w:t>
+      </w:r>
+    </w:p>
+    <w:p>
+      <w:pPr>
+        <w:pStyle w:val="0"/>
+        <w:widowControl w:val="off"/>
+        <w:spacing w:after="160"/>
+      </w:pPr>
+    </w:p>
+    <w:p>
+      <w:pPr>
+        <w:pStyle w:val="0"/>
+        <w:widowControl w:val="off"/>
+        <w:spacing w:after="160"/>
+      </w:pPr>
+      <w:r>
+        <w:rPr/>
+        <w:t>분야 간의 원활한 소통을 돕는 장점은 계획에 따르기보다 변화에 대응하여 최고의 서비스를 만드는 회사에서 빛을 발할 수 있습니다. 기획과 UI/UX 설계 사상의 이해를 바탕으로 프론트엔드 개발 실력을 더욱 발전할 기회가 주어진다면 최고의 프론트엔드 개발자가 될 수 있다고 생각하며 회사의 서비스가 사용자에게 더 완벽하게 다가갈 수 있도록 최선을 다하겠습니다.</w:t>
       </w:r>
     </w:p>
     <w:p>
@@ -407,88 +343,63 @@
         <w:widowControl w:val="off"/>
         <w:spacing w:after="160"/>
       </w:pPr>
-    </w:p>
-    <w:p>
-      <w:pPr>
-        <w:pStyle w:val="0"/>
-        <w:widowControl w:val="off"/>
-        <w:spacing w:after="160"/>
-      </w:pPr>
-      <w:r>
-        <w:rPr/>
-        <w:t>군시절, 군사령부의 행정병으로 근무했던 부대 내 사무실에서는 주먹구구식 사무처리로 언제나 오후 8시이후까지 추가근무을 하여, 병사와 간부 모두의 불만이 심했습니다.</w:t>
-      </w:r>
-    </w:p>
-    <w:p>
-      <w:pPr>
-        <w:pStyle w:val="0"/>
-        <w:widowControl w:val="off"/>
-        <w:spacing w:after="160"/>
-      </w:pPr>
-    </w:p>
-    <w:p>
-      <w:pPr>
-        <w:pStyle w:val="0"/>
-        <w:widowControl w:val="off"/>
-        <w:spacing w:after="160"/>
-      </w:pPr>
-      <w:r>
-        <w:rPr/>
-        <w:t>이러한 환경을 개선하고싶어 엑셀 내의 도움말을 참고하며 함수와 Visual Basic을 배워보았습니다. 프로그래밍의 개념을 처음 접해 많은 시행착오를 거치게 되었지만, 많은 노력끝에 부대 내 모든 사무실의 효율적인 사무자동화를 성공시켰습니다.</w:t>
-      </w:r>
-    </w:p>
-    <w:p>
-      <w:pPr>
-        <w:pStyle w:val="0"/>
-        <w:widowControl w:val="off"/>
-        <w:spacing w:after="160"/>
-      </w:pPr>
-    </w:p>
-    <w:p>
-      <w:pPr>
-        <w:pStyle w:val="0"/>
-        <w:widowControl w:val="off"/>
-        <w:spacing w:after="160"/>
-      </w:pPr>
-      <w:r>
-        <w:rPr/>
-        <w:t>성공비결은 독학으로 공부한 개발능력도 있었지만, 심리학전공서를 취미로 볼 정도로 사람의 심리에 대한 관심이 많아 평소 서비스를 사용할 때 사용자에게 직관적으로 보이려면 어떻게 해야하는 지 연구하던 습관에 있었습니다.</w:t>
-      </w:r>
-    </w:p>
-    <w:p>
-      <w:pPr>
-        <w:pStyle w:val="0"/>
-        <w:widowControl w:val="off"/>
-        <w:spacing w:after="160"/>
-      </w:pPr>
-    </w:p>
-    <w:p>
-      <w:pPr>
-        <w:pStyle w:val="0"/>
-        <w:widowControl w:val="off"/>
-        <w:spacing w:after="160"/>
-      </w:pPr>
-      <w:r>
-        <w:rPr/>
-        <w:t xml:space="preserve">그 결과 사무실의 야간근무는 없어졌고, 사무부담이 줄어들어 부대의 전투력이 크게 향상되었다는 공로로 지휘관에게 특별포상휴가를 받았습니다. </w:t>
-      </w:r>
-    </w:p>
-    <w:p>
-      <w:pPr>
-        <w:pStyle w:val="0"/>
-        <w:widowControl w:val="off"/>
-        <w:spacing w:after="160"/>
-      </w:pPr>
-    </w:p>
-    <w:p>
-      <w:pPr>
-        <w:pStyle w:val="0"/>
-        <w:widowControl w:val="off"/>
-        <w:spacing w:after="160"/>
-      </w:pPr>
-      <w:r>
-        <w:rPr/>
-        <w:t>사용자들로 하여금 편리하고 쉽게 업무할 수 있도록 도운 경험을 살려 클라우드 플랫폼도 사용자가 업무를 처리할 때 가장 효율적으로 할 수 있도록 만들겠습니다.</w:t>
+      <w:r>
+        <w:rPr/>
+        <w:t>군시절, 군사령부의 행정병으로 근무했던 부대 내 사무실에서는 수기 위주의 사무처리로 추가근무를 하는 경우가 잦았습니다.</w:t>
+      </w:r>
+    </w:p>
+    <w:p>
+      <w:pPr>
+        <w:pStyle w:val="0"/>
+        <w:widowControl w:val="off"/>
+        <w:spacing w:after="160"/>
+      </w:pPr>
+    </w:p>
+    <w:p>
+      <w:pPr>
+        <w:pStyle w:val="0"/>
+        <w:widowControl w:val="off"/>
+        <w:spacing w:after="160"/>
+      </w:pPr>
+      <w:r>
+        <w:rPr/>
+        <w:t>이러한 환경을 사무자동화를 통해 획기적으로 개선하고 싶어 엑셀의 도움말을 참고하며 엑셀 프로그래밍을 배웠습니다. 노력 끝에 부대 내 모든 사무실의 사무자동화 시스템을 효율적으로 구축하여 간부님들을 모두 만족하게 할 수 있었습니다.</w:t>
+      </w:r>
+    </w:p>
+    <w:p>
+      <w:pPr>
+        <w:pStyle w:val="0"/>
+        <w:widowControl w:val="off"/>
+        <w:spacing w:after="160"/>
+      </w:pPr>
+    </w:p>
+    <w:p>
+      <w:pPr>
+        <w:pStyle w:val="0"/>
+        <w:widowControl w:val="off"/>
+        <w:spacing w:after="160"/>
+      </w:pPr>
+      <w:r>
+        <w:rPr/>
+        <w:t>성공비결은 독학한 엑셀 프로그래밍 기술도 있었지만, 심리에 대한 관심이 많아 서비스를 사용할 때 사용자에게 직관적으로 보이려면 어떻게 해야 하는지 연구하던 습관에 있었습니다. 이미 기존 사용자에게 익숙해진 사무처리 과정을 크게 바꾸면 적응에 문제가 생길 것으로 판단하여 과정을 최대한 유지하면서도 간편하고 정확하게 사무처리가 가능하도록 설계하였습니다.</w:t>
+      </w:r>
+    </w:p>
+    <w:p>
+      <w:pPr>
+        <w:pStyle w:val="0"/>
+        <w:widowControl w:val="off"/>
+        <w:spacing w:after="160"/>
+      </w:pPr>
+    </w:p>
+    <w:p>
+      <w:pPr>
+        <w:pStyle w:val="0"/>
+        <w:widowControl w:val="off"/>
+        <w:spacing w:after="160"/>
+      </w:pPr>
+      <w:r>
+        <w:rPr/>
+        <w:t>사용자들을 위한 서비스를 개발한 경험을 살려 클라우드 플랫폼도 편리하게 업무를 수행할 수 있도록 만들겠습니다.</w:t>
       </w:r>
     </w:p>
     <w:p>
@@ -508,207 +419,55 @@
         <w:rPr>
           <w:b/>
         </w:rPr>
-        <w:t>“이타적인 향상심을 품어보다”</w:t>
-      </w:r>
-    </w:p>
-    <w:p>
-      <w:pPr>
-        <w:pStyle w:val="0"/>
-        <w:widowControl w:val="off"/>
-        <w:spacing w:after="160"/>
-      </w:pPr>
-    </w:p>
-    <w:p>
-      <w:pPr>
-        <w:pStyle w:val="0"/>
-        <w:widowControl w:val="off"/>
-        <w:spacing w:after="160"/>
-      </w:pPr>
-      <w:r>
-        <w:rPr/>
-        <w:t xml:space="preserve">개발자인 선배가 적극적으로 프로그래밍을 가르쳐주었습니다. 덕분에 저는 저보다 빠르게 코딩을 시작한 친구들에게도 실력이 앞설 수 있었습니다. </w:t>
-      </w:r>
-    </w:p>
-    <w:p>
-      <w:pPr>
-        <w:pStyle w:val="0"/>
-        <w:widowControl w:val="off"/>
-        <w:spacing w:after="160"/>
-      </w:pPr>
-    </w:p>
-    <w:p>
-      <w:pPr>
-        <w:pStyle w:val="0"/>
-        <w:widowControl w:val="off"/>
-        <w:spacing w:after="160"/>
-      </w:pPr>
-      <w:r>
-        <w:rPr/>
-        <w:t>남의 도움을 받은 만큼, 혹은 그 이상의 선순환을 다시 이어 나가야 한다고 생각했기에 친구들에게 배운 것들을 알려주기 시작했고, 그 친구들이 함께 프로젝트를 진행해 나가는 든든한 팀원이 되었습니다.</w:t>
-      </w:r>
-    </w:p>
-    <w:p>
-      <w:pPr>
-        <w:pStyle w:val="0"/>
-        <w:widowControl w:val="off"/>
-        <w:spacing w:after="160"/>
-      </w:pPr>
-    </w:p>
-    <w:p>
-      <w:pPr>
-        <w:pStyle w:val="0"/>
-        <w:widowControl w:val="off"/>
-        <w:spacing w:after="160"/>
-      </w:pPr>
-      <w:r>
-        <w:rPr/>
-        <w:t>이러한 선순환으로 팀원과 함께 성장하며 훨씬 뛰어난 사용자 경험을 가진 결과물을 이끌어 낼 수 있었고, 취업 후 회사에서 이어나갈 선순환은 더 뛰어난 서비스를 이끌어 낼 수 있습니다.</w:t>
-      </w:r>
-    </w:p>
-    <w:p>
-      <w:pPr>
-        <w:pStyle w:val="0"/>
-        <w:widowControl w:val="off"/>
-        <w:spacing w:after="160"/>
-      </w:pPr>
-    </w:p>
-    <w:p>
-      <w:pPr>
-        <w:pStyle w:val="0"/>
-        <w:widowControl w:val="off"/>
-        <w:spacing w:after="160"/>
-      </w:pPr>
-    </w:p>
-    <w:tbl>
-      <w:tblPr>
-        <w:tblOverlap w:val="never"/>
-        <w:tblW w:w="9026" w:type="dxa"/>
-        <w:tblBorders>
-          <w:top w:val="single" w:color="0a0000" w:sz="3"/>
-          <w:left w:val="single" w:color="0a0000" w:sz="3"/>
-          <w:bottom w:val="single" w:color="0a0000" w:sz="3"/>
-          <w:right w:val="single" w:color="0a0000" w:sz="3"/>
-        </w:tblBorders>
-        <w:shd w:val="clear" w:color="000000" w:fill="ffffff"/>
-        <w:tblLayout w:type="fixed"/>
-        <w:tblCellMar>
-          <w:top w:w="0" w:type="dxa"/>
-          <w:left w:w="108" w:type="dxa"/>
-          <w:bottom w:w="0" w:type="dxa"/>
-          <w:right w:w="108" w:type="dxa"/>
-        </w:tblCellMar>
-      </w:tblPr>
-      <w:tblGrid>
-        <w:gridCol w:w="9026"/>
-      </w:tblGrid>
-      <w:tr>
-        <w:trPr>
-          <w:trHeight w:val="0"/>
-        </w:trPr>
-        <w:tc>
-          <w:tcPr>
-            <w:tcW w:w="9026" w:type="dxa"/>
-            <w:tcBorders>
-              <w:top w:val="single" w:color="d9d9d9" w:sz="3"/>
-              <w:left w:val="none" w:color="000000" w:sz="2"/>
-              <w:bottom w:val="none" w:color="000000" w:sz="2"/>
-              <w:right w:val="none" w:color="000000" w:sz="2"/>
-            </w:tcBorders>
-            <w:shd w:val="clear" w:fill="ffffff"/>
-            <w:vAlign w:val="top"/>
-          </w:tcPr>
-          <w:p>
-            <w:pPr>
-              <w:pStyle w:val="0"/>
-              <w:widowControl w:val="off"/>
-              <w:jc w:val="center"/>
-            </w:pPr>
-          </w:p>
-          <w:p>
-            <w:pPr>
-              <w:pStyle w:val="0"/>
-              <w:widowControl w:val="off"/>
-              <w:jc w:val="center"/>
-            </w:pPr>
-            <w:r>
-              <w:rPr/>
-              <w:t>위의 모든 기재사항은 사실과 다름없음을 확인합니다.</w:t>
-            </w:r>
-          </w:p>
-          <w:tbl>
-            <w:tblPr>
-              <w:jc w:val="center"/>
-              <w:tblOverlap w:val="never"/>
-              <w:tblW w:w="9026" w:type="dxa"/>
-              <w:tblBorders>
-                <w:top w:val="single" w:color="ffffff" w:sz="2"/>
-                <w:left w:val="single" w:color="ffffff" w:sz="2"/>
-                <w:bottom w:val="single" w:color="ffffff" w:sz="2"/>
-                <w:right w:val="single" w:color="ffffff" w:sz="2"/>
-              </w:tblBorders>
-              <w:shd w:val="clear" w:color="000000" w:fill="ffffff"/>
-              <w:tblLayout w:type="fixed"/>
-              <w:tblCellMar>
-                <w:top w:w="0" w:type="dxa"/>
-                <w:left w:w="0" w:type="dxa"/>
-                <w:bottom w:w="0" w:type="dxa"/>
-                <w:right w:w="0" w:type="dxa"/>
-              </w:tblCellMar>
-            </w:tblPr>
-            <w:tblGrid>
-              <w:gridCol w:w="9026"/>
-            </w:tblGrid>
-            <w:tr>
-              <w:trPr>
-                <w:trHeight w:val="38"/>
-              </w:trPr>
-              <w:tc>
-                <w:tcPr>
-                  <w:tcW w:w="9026" w:type="dxa"/>
-                  <w:tcBorders>
-                    <w:top w:val="single" w:color="ffffff" w:sz="2"/>
-                    <w:left w:val="single" w:color="ffffff" w:sz="2"/>
-                    <w:bottom w:val="single" w:color="ffffff" w:sz="2"/>
-                    <w:right w:val="single" w:color="ffffff" w:sz="2"/>
-                  </w:tcBorders>
-                  <w:tcMar>
-                    <w:top w:w="150" w:type="dxa"/>
-                    <w:left w:w="150" w:type="dxa"/>
-                    <w:bottom w:w="150" w:type="dxa"/>
-                    <w:right w:w="150" w:type="dxa"/>
-                  </w:tcMar>
-                  <w:vAlign w:val="center"/>
-                </w:tcPr>
-                <w:p>
-                  <w:pPr>
-                    <w:pStyle w:val="0"/>
-                    <w:widowControl w:val="off"/>
-                    <w:jc w:val="center"/>
-                  </w:pPr>
-                  <w:r>
-                    <w:rPr>
-                      <w:rFonts w:ascii="gulim"/>
-                    </w:rPr>
-                    <w:t>작성자 : 이정우</w:t>
-                  </w:r>
-                </w:p>
-              </w:tc>
-            </w:tr>
-          </w:tbl>
-          <w:p>
-            <w:pPr>
-              <w:pStyle w:val="0"/>
-              <w:widowControl w:val="off"/>
-            </w:pPr>
-          </w:p>
-        </w:tc>
-      </w:tr>
-    </w:tbl>
-    <w:p>
-      <w:pPr>
-        <w:pStyle w:val="0"/>
-        <w:widowControl w:val="off"/>
-      </w:pPr>
+        <w:t>“이타적인 향상심을 품다.”</w:t>
+      </w:r>
+    </w:p>
+    <w:p>
+      <w:pPr>
+        <w:pStyle w:val="0"/>
+        <w:widowControl w:val="off"/>
+        <w:spacing w:after="160"/>
+      </w:pPr>
+      <w:r>
+        <w:rPr/>
+        <w:t>제 학습 비결은 대학 시절 개발자인 친구가 프로그래밍 질문에 답해준 덕분이었습니다. 근본적인 부분을 짚어주는 답변 덕분에 근거있는 프로그래밍을 할 수 있었습니다.</w:t>
+      </w:r>
+    </w:p>
+    <w:p>
+      <w:pPr>
+        <w:pStyle w:val="0"/>
+        <w:widowControl w:val="off"/>
+        <w:spacing w:after="160"/>
+      </w:pPr>
+    </w:p>
+    <w:p>
+      <w:pPr>
+        <w:pStyle w:val="0"/>
+        <w:widowControl w:val="off"/>
+        <w:spacing w:after="160"/>
+      </w:pPr>
+      <w:r>
+        <w:rPr/>
+        <w:t>남의 도움을 받은 만큼, 그 이상의 선순환을 이어 나가야 한다고 생각했기에 친구들에게 배운 것들을 알려주었고, 그 친구들이 함께 프로젝트를 진행해 나가는 든든한 팀원이 되었습니다.</w:t>
+      </w:r>
+    </w:p>
+    <w:p>
+      <w:pPr>
+        <w:pStyle w:val="0"/>
+        <w:widowControl w:val="off"/>
+        <w:spacing w:after="160"/>
+      </w:pPr>
+    </w:p>
+    <w:p>
+      <w:pPr>
+        <w:pStyle w:val="0"/>
+        <w:widowControl w:val="off"/>
+        <w:spacing w:after="160"/>
+      </w:pPr>
+      <w:r>
+        <w:rPr/>
+        <w:t>이러한 선순환으로 팀원과 함께 성장하며 훨씬 뛰어난 사용자 경험을 가진 결과물을 끌어낼 수 있었고, 앞으로 회사에서 이어나갈 선순환은 더 뛰어난 서비스를 끌어낼 수 있다고 확신합니다.</w:t>
+      </w:r>
     </w:p>
     <w:sectPr>
       <w:footnotePr>

</xml_diff>

<commit_message>
Update cover letter kr
</commit_message>
<xml_diff>
--- a/src/assets/files/cover_letter_kr.docx
+++ b/src/assets/files/cover_letter_kr.docx
@@ -12,7 +12,7 @@
       </w:pPr>
       <w:r>
         <w:drawing>
-          <wp:anchor distT="0" distB="0" distL="0" distR="0" simplePos="0" relativeHeight="2" behindDoc="0" locked="0" layoutInCell="1" allowOverlap="1">
+          <wp:anchor distT="0" distB="0" distL="0" distR="0" simplePos="0" relativeHeight="3" behindDoc="0" locked="0" layoutInCell="1" allowOverlap="1">
             <wp:simplePos x="0" y="0"/>
             <wp:positionH relativeFrom="margin">
               <wp:posOffset>0</wp:posOffset>
@@ -23,13 +23,13 @@
             <wp:extent cx="1209675" cy="1628013"/>
             <wp:effectExtent l="3683" t="3683" r="3683" b="3683"/>
             <wp:wrapNone/>
-            <wp:docPr id="3" name="그림 %d 3"/>
+            <wp:docPr id="1" name="그림 %d 1"/>
             <wp:cNvGraphicFramePr/>
             <a:graphic>
               <a:graphicData uri="http://schemas.openxmlformats.org/drawingml/2006/picture">
                 <pic:pic>
                   <pic:nvPicPr>
-                    <pic:cNvPr id="0" name="C:\Users\awm\AppData\Local\Temp\Hnc\BinData\EMB0000b0043a74.jpg"/>
+                    <pic:cNvPr id="0" name="C:\Users\awm\AppData\Local\Temp\Hnc\BinData\EMB0000291089cc.jpg"/>
                     <pic:cNvPicPr/>
                   </pic:nvPicPr>
                   <pic:blipFill>
@@ -231,36 +231,36 @@
         <w:rPr>
           <w:b/>
         </w:rPr>
-        <w:t>“제너럴리스트에 스페셜을 더하다.”</w:t>
-      </w:r>
-    </w:p>
-    <w:p>
-      <w:pPr>
-        <w:pStyle w:val="0"/>
-        <w:widowControl w:val="off"/>
-        <w:spacing w:after="160"/>
-      </w:pPr>
-      <w:r>
-        <w:rPr/>
-        <w:t>사람을 위한 서비스를 위해서는 기획과 디자인, 개발이 유기적으로 연계되어야 하므로 때문에 제너럴리스트는 협업을 위한 가장 완벽한 인재입니다.</w:t>
-      </w:r>
-    </w:p>
-    <w:p>
-      <w:pPr>
-        <w:pStyle w:val="0"/>
-        <w:widowControl w:val="off"/>
-        <w:spacing w:after="160"/>
-      </w:pPr>
-    </w:p>
-    <w:p>
-      <w:pPr>
-        <w:pStyle w:val="0"/>
-        <w:widowControl w:val="off"/>
-        <w:spacing w:after="160"/>
-      </w:pPr>
-      <w:r>
-        <w:rPr/>
-        <w:t>디자인과 프로그래밍에 흥미를 느끼고 깊이 있게 학습한 지식과 직접 아이디어를 찾아 발전시키고 부족한 곳을 보완하여 만들어진 프로젝트 기획에 대한 깊은 이해도는 프로젝트의 질을 높였고, 디자인, 개발팀과 소통하며 UI/UX 설계와 개발 중점사항에 기획이 녹여낼 수 있었습니다.</w:t>
+        <w:t>[제너럴리스트에 스페셜을 더하다.]</w:t>
+      </w:r>
+    </w:p>
+    <w:p>
+      <w:pPr>
+        <w:pStyle w:val="0"/>
+        <w:widowControl w:val="off"/>
+        <w:spacing w:after="160"/>
+      </w:pPr>
+      <w:r>
+        <w:rPr/>
+        <w:t>서비스를 위해서는 기획과 디자인, 개발이 유기적으로 연계되어야 하므로 때문에 제너럴리스트는 협업을 위한 가장 완벽한 인재입니다.</w:t>
+      </w:r>
+    </w:p>
+    <w:p>
+      <w:pPr>
+        <w:pStyle w:val="0"/>
+        <w:widowControl w:val="off"/>
+        <w:spacing w:after="160"/>
+      </w:pPr>
+    </w:p>
+    <w:p>
+      <w:pPr>
+        <w:pStyle w:val="0"/>
+        <w:widowControl w:val="off"/>
+        <w:spacing w:after="160"/>
+      </w:pPr>
+      <w:r>
+        <w:rPr/>
+        <w:t>디자인과 프로그래밍에 흥미를 느끼고 학습한 지식과 직접 아이디어를 찾아 발전시키고 부족한 곳을 보완하여 만들어진 프로젝트 기획에 대한 깊은 이해도는 프로젝트의 질을 높였고, 디자인, 개발팀과 소통하며 UI/UX 설계와 개발 중점사항에 기획이 녹여낼 수 있었습니다.</w:t>
       </w:r>
     </w:p>
     <w:p>
@@ -314,7 +314,7 @@
       </w:pPr>
       <w:r>
         <w:rPr/>
-        <w:t>분야 간의 원활한 소통을 돕는 장점은 계획에 따르기보다 변화에 대응하여 최고의 서비스를 만드는 회사에서 빛을 발할 수 있습니다. 기획과 UI/UX 설계 사상의 이해를 바탕으로 프론트엔드 개발 실력을 더욱 발전할 기회가 주어진다면 최고의 프론트엔드 개발자가 될 수 있다고 생각하며 회사의 서비스가 사용자에게 더 완벽하게 다가갈 수 있도록 최선을 다하겠습니다.</w:t>
+        <w:t>분야 간의 원활한 소통을 돕는 장점은 계획에 따르기보다 변화에 대응하여 최고의 서비스를 만드는 카카오엔터프라이즈에서 빛을 발할 수 있습니다. 기획과 UI/UX 설계 사상의 이해를 바탕으로 프론트엔드 개발 실력을 더욱 발전할 기회가 주어진다면 최고의 프론트엔드 개발자가 될 수 있다고 생각하며 카카오엔터프라이즈의 서비스가 사용자에게 더 완벽하게 다가갈 수 있도록 최선을 다하겠습니다.</w:t>
       </w:r>
     </w:p>
     <w:p>
@@ -334,7 +334,7 @@
         <w:rPr>
           <w:b/>
         </w:rPr>
-        <w:t>“기술은 사람을 위한다.”</w:t>
+        <w:t>[기술은 사람을 위한다.]</w:t>
       </w:r>
     </w:p>
     <w:p>
@@ -381,7 +381,7 @@
       </w:pPr>
       <w:r>
         <w:rPr/>
-        <w:t>성공비결은 독학한 엑셀 프로그래밍 기술도 있었지만, 심리에 대한 관심이 많아 서비스를 사용할 때 사용자에게 직관적으로 보이려면 어떻게 해야 하는지 연구하던 습관에 있었습니다. 이미 기존 사용자에게 익숙해진 사무처리 과정을 크게 바꾸면 적응에 문제가 생길 것으로 판단하여 과정을 최대한 유지하면서도 간편하고 정확하게 사무처리가 가능하도록 설계하였습니다.</w:t>
+        <w:t>독학한 엑셀 프로그래밍 기술도 있었지만, 심리에 대한 관심이 많아 서비스를 사용할 때 사용자에게 직관적으로 보이려면 어떻게 해야 하는지 연구하던 습관에 있었습니다. 이미 기존 사용자에게 익숙해진 사무처리 과정을 크게 바꾸면 적응에 문제가 생길 것으로 판단하여 과정을 최대한 유지하면서도 간편하고 정확하게 사무처리가 가능하도록 설계하였습니다.</w:t>
       </w:r>
     </w:p>
     <w:p>
@@ -419,7 +419,7 @@
         <w:rPr>
           <w:b/>
         </w:rPr>
-        <w:t>“이타적인 향상심을 품다.”</w:t>
+        <w:t>[이타적인 향상심을 품다.]</w:t>
       </w:r>
     </w:p>
     <w:p>
@@ -448,25 +448,25 @@
       </w:pPr>
       <w:r>
         <w:rPr/>
-        <w:t>남의 도움을 받은 만큼, 그 이상의 선순환을 이어 나가야 한다고 생각했기에 친구들에게 배운 것들을 알려주었고, 그 친구들이 함께 프로젝트를 진행해 나가는 든든한 팀원이 되었습니다.</w:t>
-      </w:r>
-    </w:p>
-    <w:p>
-      <w:pPr>
-        <w:pStyle w:val="0"/>
-        <w:widowControl w:val="off"/>
-        <w:spacing w:after="160"/>
-      </w:pPr>
-    </w:p>
-    <w:p>
-      <w:pPr>
-        <w:pStyle w:val="0"/>
-        <w:widowControl w:val="off"/>
-        <w:spacing w:after="160"/>
-      </w:pPr>
-      <w:r>
-        <w:rPr/>
-        <w:t>이러한 선순환으로 팀원과 함께 성장하며 훨씬 뛰어난 사용자 경험을 가진 결과물을 끌어낼 수 있었고, 앞으로 회사에서 이어나갈 선순환은 더 뛰어난 서비스를 끌어낼 수 있다고 확신합니다.</w:t>
+        <w:t>도움을 받은 만큼, 그 이상의 선순환을 이어 나가야 한다고 생각했기에 친구들에게 배운 것들을 알려주었고, 그 친구들이 함께 프로젝트를 진행해 나가는 팀원이 되었습니다.</w:t>
+      </w:r>
+    </w:p>
+    <w:p>
+      <w:pPr>
+        <w:pStyle w:val="0"/>
+        <w:widowControl w:val="off"/>
+        <w:spacing w:after="160"/>
+      </w:pPr>
+    </w:p>
+    <w:p>
+      <w:pPr>
+        <w:pStyle w:val="0"/>
+        <w:widowControl w:val="off"/>
+        <w:spacing w:after="160"/>
+      </w:pPr>
+      <w:r>
+        <w:rPr/>
+        <w:t>이러한 선순환으로 팀원과 함께 성장하며 훨씬 뛰어난 사용자 경험을 가진 결과물을 끌어낼 수 있었고, 앞으로 카카오엔터프라이즈에서 이어나갈 선순환은 더 뛰어난 서비스를 끌어낼 수 있다고 확신합니다.</w:t>
       </w:r>
     </w:p>
     <w:sectPr>

</xml_diff>